<commit_message>
Update Help + New Text Files
Update Help Page, to add a button in it
that navigate to slide creation page

Added new text files
</commit_message>
<xml_diff>
--- a/modules/text_files/Technology.docx
+++ b/modules/text_files/Technology.docx
@@ -2,16 +2,6 @@
 <file path=word/document.xml><?xml version="1.0" encoding="utf-8"?>
 <w:document xmlns:wpc="http://schemas.microsoft.com/office/word/2010/wordprocessingCanvas" xmlns:cx="http://schemas.microsoft.com/office/drawing/2014/chartex" xmlns:cx1="http://schemas.microsoft.com/office/drawing/2015/9/8/chartex" xmlns:cx2="http://schemas.microsoft.com/office/drawing/2015/10/21/chartex" xmlns:cx3="http://schemas.microsoft.com/office/drawing/2016/5/9/chartex" xmlns:cx4="http://schemas.microsoft.com/office/drawing/2016/5/10/chartex" xmlns:cx5="http://schemas.microsoft.com/office/drawing/2016/5/11/chartex" xmlns:cx6="http://schemas.microsoft.com/office/drawing/2016/5/12/chartex" xmlns:cx7="http://schemas.microsoft.com/office/drawing/2016/5/13/chartex" xmlns:cx8="http://schemas.microsoft.com/office/drawing/2016/5/14/chartex" xmlns:mc="http://schemas.openxmlformats.org/markup-compatibility/2006" xmlns:aink="http://schemas.microsoft.com/office/drawing/2016/ink" xmlns:am3d="http://schemas.microsoft.com/office/drawing/2017/model3d" xmlns:o="urn:schemas-microsoft-com:office:office" xmlns:oel="http://schemas.microsoft.com/office/2019/extlst" xmlns:r="http://schemas.openxmlformats.org/officeDocument/2006/relationships" xmlns:m="http://schemas.openxmlformats.org/officeDocument/2006/math" xmlns:v="urn:schemas-microsoft-com:vml" xmlns:wp14="http://schemas.microsoft.com/office/word/2010/wordprocessingDrawing" xmlns:wp="http://schemas.openxmlformats.org/drawingml/2006/wordprocessingDrawing" xmlns:w10="urn:schemas-microsoft-com:office:word" xmlns:w="http://schemas.openxmlformats.org/wordprocessingml/2006/main" xmlns:w14="http://schemas.microsoft.com/office/word/2010/wordml" xmlns:w15="http://schemas.microsoft.com/office/word/2012/wordml" xmlns:w16cex="http://schemas.microsoft.com/office/word/2018/wordml/cex" xmlns:w16cid="http://schemas.microsoft.com/office/word/2016/wordml/cid" xmlns:w16="http://schemas.microsoft.com/office/word/2018/wordml" xmlns:w16du="http://schemas.microsoft.com/office/word/2023/wordml/word16du" xmlns:w16sdtdh="http://schemas.microsoft.com/office/word/2020/wordml/sdtdatahash" xmlns:w16se="http://schemas.microsoft.com/office/word/2015/wordml/symex" xmlns:wpg="http://schemas.microsoft.com/office/word/2010/wordprocessingGroup" xmlns:wpi="http://schemas.microsoft.com/office/word/2010/wordprocessingInk" xmlns:wne="http://schemas.microsoft.com/office/word/2006/wordml" xmlns:wps="http://schemas.microsoft.com/office/word/2010/wordprocessingShape" mc:Ignorable="w14 w15 w16se w16cid w16 w16cex w16sdtdh w16du wp14">
   <w:body>
-    <w:p>
-      <w:pPr>
-        <w:pStyle w:val="Title"/>
-        <w:jc w:val="center"/>
-      </w:pPr>
-      <w:r>
-        <w:t>Technology</w:t>
-      </w:r>
-    </w:p>
-    <w:p/>
     <w:p>
       <w:r>
         <w:t>Technology is everywhere. It has become a part of our daily lives and has changed how we live, work, and play. From the moment we wake up to the time we go to bed, we use various forms of technology. This text will explore some of the ways technology impacts our daily lives.</w:t>
@@ -50,8 +40,11 @@
     <w:p/>
     <w:p>
       <w:r>
+        <w:t xml:space="preserve">Technology has revolutionized transportation as well. GPS navigation systems help drivers find the best routes, saving time and fuel. Ride-sharing apps like Uber and Lyft offer convenient alternatives to traditional taxis. Electric cars and hybrid vehicles are becoming more popular, reducing pollution and </w:t>
+      </w:r>
+      <w:r>
         <w:lastRenderedPageBreak/>
-        <w:t>Technology has revolutionized transportation as well. GPS navigation systems help drivers find the best routes, saving time and fuel. Ride-sharing apps like Uber and Lyft offer convenient alternatives to traditional taxis. Electric cars and hybrid vehicles are becoming more popular, reducing pollution and reliance on fossil fuels. In the future, self-driving cars may become a common sight on our roads, further changing how we travel.</w:t>
+        <w:t>reliance on fossil fuels. In the future, self-driving cars may become a common sight on our roads, further changing how we travel.</w:t>
       </w:r>
     </w:p>
     <w:p/>

</xml_diff>